<commit_message>
md rtf docx added - by hand :-(
</commit_message>
<xml_diff>
--- a/docs/Handlungsempfehlungen.docx
+++ b/docs/Handlungsempfehlungen.docx
@@ -94,38 +94,6 @@
       </w:r>
       <w:r>
         <w:t xml:space="preserve">Hochschulen</w:t>
-      </w:r>
-    </w:p>
-    <w:p>
-      <w:pPr>
-        <w:pStyle w:val="Date"/>
-      </w:pPr>
-      <w:r>
-        <w:t xml:space="preserve">Version</w:t>
-      </w:r>
-      <w:r>
-        <w:t xml:space="preserve"> </w:t>
-      </w:r>
-      <w:r>
-        <w:t xml:space="preserve">1.0</w:t>
-      </w:r>
-      <w:r>
-        <w:t xml:space="preserve"> </w:t>
-      </w:r>
-      <w:r>
-        <w:t xml:space="preserve">vom</w:t>
-      </w:r>
-      <w:r>
-        <w:t xml:space="preserve"> </w:t>
-      </w:r>
-      <w:r>
-        <w:t xml:space="preserve">“</w:t>
-      </w:r>
-      <w:r>
-        <w:t xml:space="preserve">2020-10-20</w:t>
-      </w:r>
-      <w:r>
-        <w:t xml:space="preserve">”</w:t>
       </w:r>
     </w:p>
     <w:p>

</xml_diff>